<commit_message>
nouvelle classe et bcp de choses
</commit_message>
<xml_diff>
--- a/Logiciel_PEP/mysite/polls/templates/polls/ACF_Client_026.docx
+++ b/Logiciel_PEP/mysite/polls/templates/polls/ACF_Client_026.docx
@@ -8,7 +8,6 @@
         <w:pBdr>
           <w:top w:val="single" w:sz="12" w:space="0" w:color="4A66AC" w:themeColor="accent1"/>
         </w:pBdr>
-        <w:jc w:val="both"/>
         <w:rPr>
           <w:rFonts w:ascii="Taviraj Medium" w:hAnsi="Taviraj Medium" w:cs="Taviraj Medium"/>
           <w:b w:val="0"/>
@@ -1080,7 +1079,7 @@
           <w:sz w:val="20"/>
           <w:szCs w:val="20"/>
         </w:rPr>
-        <w:t>{{client}}.</w:t>
+        <w:t xml:space="preserve">{{client}}. </w:t>
       </w:r>
       <w:r>
         <w:rPr>
@@ -1088,7 +1087,7 @@
           <w:sz w:val="20"/>
           <w:szCs w:val="20"/>
         </w:rPr>
-        <w:t xml:space="preserve"> </w:t>
+        <w:t xml:space="preserve">Elles ne pourront, en outre, être divulguées à des organismes externes (consultants externes, partenaires, sous-traitants) qu’après autorisation écrite de </w:t>
       </w:r>
       <w:r>
         <w:rPr>
@@ -1096,56 +1095,32 @@
           <w:sz w:val="20"/>
           <w:szCs w:val="20"/>
         </w:rPr>
-        <w:t xml:space="preserve">Elles ne pourront, en outre, être divulguées à des organismes externes (consultants externes, partenaires, sous-traitants) qu’après autorisation écrite de </w:t>
-      </w:r>
-      <w:r>
+        <w:t>{{client}}.</w:t>
+      </w:r>
+    </w:p>
+    <w:p>
+      <w:pPr>
         <w:rPr>
           <w:rFonts w:ascii="Quicksand" w:hAnsi="Quicksand"/>
           <w:sz w:val="20"/>
           <w:szCs w:val="20"/>
         </w:rPr>
-        <w:t>{{client}}</w:t>
-      </w:r>
+      </w:pPr>
       <w:r>
         <w:rPr>
           <w:rFonts w:ascii="Quicksand" w:hAnsi="Quicksand"/>
           <w:sz w:val="20"/>
           <w:szCs w:val="20"/>
         </w:rPr>
-        <w:t>.</w:t>
-      </w:r>
-    </w:p>
-    <w:p>
-      <w:pPr>
+        <w:t xml:space="preserve">Sur demande de </w:t>
+      </w:r>
+      <w:r>
         <w:rPr>
           <w:rFonts w:ascii="Quicksand" w:hAnsi="Quicksand"/>
           <w:sz w:val="20"/>
           <w:szCs w:val="20"/>
         </w:rPr>
-      </w:pPr>
-      <w:r>
-        <w:rPr>
-          <w:rFonts w:ascii="Quicksand" w:hAnsi="Quicksand"/>
-          <w:sz w:val="20"/>
-          <w:szCs w:val="20"/>
-        </w:rPr>
-        <w:t xml:space="preserve">Sur demande de </w:t>
-      </w:r>
-      <w:r>
-        <w:rPr>
-          <w:rFonts w:ascii="Quicksand" w:hAnsi="Quicksand"/>
-          <w:sz w:val="20"/>
-          <w:szCs w:val="20"/>
-        </w:rPr>
-        <w:t>{{client}}</w:t>
-      </w:r>
-      <w:r>
-        <w:rPr>
-          <w:rFonts w:ascii="Quicksand" w:hAnsi="Quicksand"/>
-          <w:sz w:val="20"/>
-          <w:szCs w:val="20"/>
-        </w:rPr>
-        <w:t xml:space="preserve">, </w:t>
+        <w:t xml:space="preserve">{{client}}, </w:t>
       </w:r>
       <w:r>
         <w:rPr>
@@ -1299,7 +1274,7 @@
           <w:sz w:val="20"/>
           <w:szCs w:val="20"/>
         </w:rPr>
-        <w:t xml:space="preserve"> </w:t>
+        <w:t xml:space="preserve"> {{client}}</w:t>
       </w:r>
       <w:r>
         <w:rPr>
@@ -1307,32 +1282,32 @@
           <w:sz w:val="20"/>
           <w:szCs w:val="20"/>
         </w:rPr>
-        <w:t>{{client}}</w:t>
-      </w:r>
-      <w:r>
+        <w:t xml:space="preserve"> et le prestataire ou avec la collaboration d’un éventuel consultant, partenaire ou sous-traitant.</w:t>
+      </w:r>
+    </w:p>
+    <w:p>
+      <w:pPr>
         <w:rPr>
           <w:rFonts w:ascii="Quicksand" w:hAnsi="Quicksand"/>
           <w:sz w:val="20"/>
           <w:szCs w:val="20"/>
         </w:rPr>
-        <w:t xml:space="preserve"> et le prestataire ou avec la collaboration d’un éventuel consultant, partenaire ou sous-traitant.</w:t>
-      </w:r>
-    </w:p>
-    <w:p>
-      <w:pPr>
+      </w:pPr>
+      <w:r>
         <w:rPr>
           <w:rFonts w:ascii="Quicksand" w:hAnsi="Quicksand"/>
           <w:sz w:val="20"/>
           <w:szCs w:val="20"/>
         </w:rPr>
-      </w:pPr>
+        <w:t xml:space="preserve">PEP s’engage à ne faire copie </w:t>
+      </w:r>
       <w:r>
         <w:rPr>
           <w:rFonts w:ascii="Quicksand" w:hAnsi="Quicksand"/>
           <w:sz w:val="20"/>
           <w:szCs w:val="20"/>
         </w:rPr>
-        <w:t xml:space="preserve">PEP s’engage à ne faire copie </w:t>
+        <w:t xml:space="preserve">des Informations Confidentielles </w:t>
       </w:r>
       <w:r>
         <w:rPr>
@@ -1340,7 +1315,7 @@
           <w:sz w:val="20"/>
           <w:szCs w:val="20"/>
         </w:rPr>
-        <w:t xml:space="preserve">des Informations Confidentielles </w:t>
+        <w:t xml:space="preserve">qu’avec l’autorisation écrite préalable de </w:t>
       </w:r>
       <w:r>
         <w:rPr>
@@ -1348,23 +1323,7 @@
           <w:sz w:val="20"/>
           <w:szCs w:val="20"/>
         </w:rPr>
-        <w:t xml:space="preserve">qu’avec l’autorisation écrite préalable de </w:t>
-      </w:r>
-      <w:r>
-        <w:rPr>
-          <w:rFonts w:ascii="Quicksand" w:hAnsi="Quicksand"/>
-          <w:sz w:val="20"/>
-          <w:szCs w:val="20"/>
-        </w:rPr>
-        <w:t>{{client}}</w:t>
-      </w:r>
-      <w:r>
-        <w:rPr>
-          <w:rFonts w:ascii="Quicksand" w:hAnsi="Quicksand"/>
-          <w:sz w:val="20"/>
-          <w:szCs w:val="20"/>
-        </w:rPr>
-        <w:t>.</w:t>
+        <w:t>{{client}}.</w:t>
       </w:r>
     </w:p>
     <w:p>
@@ -1896,10 +1855,12 @@
           <w:sz w:val="22"/>
         </w:rPr>
         <w:sectPr>
-          <w:headerReference w:type="default" r:id="rId8"/>
-          <w:footerReference w:type="default" r:id="rId9"/>
-          <w:headerReference w:type="first" r:id="rId10"/>
-          <w:footerReference w:type="first" r:id="rId11"/>
+          <w:headerReference w:type="even" r:id="rId8"/>
+          <w:headerReference w:type="default" r:id="rId9"/>
+          <w:footerReference w:type="even" r:id="rId10"/>
+          <w:footerReference w:type="default" r:id="rId11"/>
+          <w:headerReference w:type="first" r:id="rId12"/>
+          <w:footerReference w:type="first" r:id="rId13"/>
           <w:type w:val="continuous"/>
           <w:pgSz w:w="11906" w:h="16838"/>
           <w:pgMar w:top="1417" w:right="1417" w:bottom="1417" w:left="1417" w:header="964" w:footer="567" w:gutter="0"/>
@@ -2430,10 +2391,10 @@
       </w:r>
     </w:p>
     <w:sectPr>
-      <w:headerReference w:type="default" r:id="rId12"/>
-      <w:footerReference w:type="default" r:id="rId13"/>
-      <w:headerReference w:type="first" r:id="rId14"/>
-      <w:footerReference w:type="first" r:id="rId15"/>
+      <w:headerReference w:type="default" r:id="rId14"/>
+      <w:footerReference w:type="default" r:id="rId15"/>
+      <w:headerReference w:type="first" r:id="rId16"/>
+      <w:footerReference w:type="first" r:id="rId17"/>
       <w:type w:val="continuous"/>
       <w:pgSz w:w="11906" w:h="16838" w:code="9"/>
       <w:pgMar w:top="712" w:right="1008" w:bottom="1008" w:left="1008" w:header="446" w:footer="851" w:gutter="0"/>
@@ -2471,6 +2432,16 @@
   <w:p>
     <w:pPr>
       <w:pStyle w:val="Pieddepage"/>
+    </w:pPr>
+  </w:p>
+</w:ftr>
+</file>
+
+<file path=word/footer2.xml><?xml version="1.0" encoding="utf-8"?>
+<w:ftr xmlns:wpc="http://schemas.microsoft.com/office/word/2010/wordprocessingCanvas" xmlns:cx="http://schemas.microsoft.com/office/drawing/2014/chartex" xmlns:cx1="http://schemas.microsoft.com/office/drawing/2015/9/8/chartex" xmlns:cx2="http://schemas.microsoft.com/office/drawing/2015/10/21/chartex" xmlns:cx3="http://schemas.microsoft.com/office/drawing/2016/5/9/chartex" xmlns:cx4="http://schemas.microsoft.com/office/drawing/2016/5/10/chartex" xmlns:cx5="http://schemas.microsoft.com/office/drawing/2016/5/11/chartex" xmlns:cx6="http://schemas.microsoft.com/office/drawing/2016/5/12/chartex" xmlns:cx7="http://schemas.microsoft.com/office/drawing/2016/5/13/chartex" xmlns:cx8="http://schemas.microsoft.com/office/drawing/2016/5/14/chartex" xmlns:mc="http://schemas.openxmlformats.org/markup-compatibility/2006" xmlns:aink="http://schemas.microsoft.com/office/drawing/2016/ink" xmlns:am3d="http://schemas.microsoft.com/office/drawing/2017/model3d" xmlns:o="urn:schemas-microsoft-com:office:office" xmlns:oel="http://schemas.microsoft.com/office/2019/extlst" xmlns:r="http://schemas.openxmlformats.org/officeDocument/2006/relationships" xmlns:m="http://schemas.openxmlformats.org/officeDocument/2006/math" xmlns:v="urn:schemas-microsoft-com:vml" xmlns:wp14="http://schemas.microsoft.com/office/word/2010/wordprocessingDrawing" xmlns:wp="http://schemas.openxmlformats.org/drawingml/2006/wordprocessingDrawing" xmlns:w10="urn:schemas-microsoft-com:office:word" xmlns:w="http://schemas.openxmlformats.org/wordprocessingml/2006/main" xmlns:w14="http://schemas.microsoft.com/office/word/2010/wordml" xmlns:w15="http://schemas.microsoft.com/office/word/2012/wordml" xmlns:w16cex="http://schemas.microsoft.com/office/word/2018/wordml/cex" xmlns:w16cid="http://schemas.microsoft.com/office/word/2016/wordml/cid" xmlns:w16="http://schemas.microsoft.com/office/word/2018/wordml" xmlns:w16sdtdh="http://schemas.microsoft.com/office/word/2020/wordml/sdtdatahash" xmlns:w16se="http://schemas.microsoft.com/office/word/2015/wordml/symex" xmlns:wpg="http://schemas.microsoft.com/office/word/2010/wordprocessingGroup" xmlns:wpi="http://schemas.microsoft.com/office/word/2010/wordprocessingInk" xmlns:wne="http://schemas.microsoft.com/office/word/2006/wordml" xmlns:wps="http://schemas.microsoft.com/office/word/2010/wordprocessingShape" mc:Ignorable="w14 w15 w16se w16cid w16 w16cex w16sdtdh wp14">
+  <w:p>
+    <w:pPr>
+      <w:pStyle w:val="Pieddepage"/>
       <w:tabs>
         <w:tab w:val="clear" w:pos="9072"/>
       </w:tabs>
@@ -2651,7 +2622,7 @@
 </w:ftr>
 </file>
 
-<file path=word/footer2.xml><?xml version="1.0" encoding="utf-8"?>
+<file path=word/footer3.xml><?xml version="1.0" encoding="utf-8"?>
 <w:ftr xmlns:wpc="http://schemas.microsoft.com/office/word/2010/wordprocessingCanvas" xmlns:cx="http://schemas.microsoft.com/office/drawing/2014/chartex" xmlns:cx1="http://schemas.microsoft.com/office/drawing/2015/9/8/chartex" xmlns:cx2="http://schemas.microsoft.com/office/drawing/2015/10/21/chartex" xmlns:cx3="http://schemas.microsoft.com/office/drawing/2016/5/9/chartex" xmlns:cx4="http://schemas.microsoft.com/office/drawing/2016/5/10/chartex" xmlns:cx5="http://schemas.microsoft.com/office/drawing/2016/5/11/chartex" xmlns:cx6="http://schemas.microsoft.com/office/drawing/2016/5/12/chartex" xmlns:cx7="http://schemas.microsoft.com/office/drawing/2016/5/13/chartex" xmlns:cx8="http://schemas.microsoft.com/office/drawing/2016/5/14/chartex" xmlns:mc="http://schemas.openxmlformats.org/markup-compatibility/2006" xmlns:aink="http://schemas.microsoft.com/office/drawing/2016/ink" xmlns:am3d="http://schemas.microsoft.com/office/drawing/2017/model3d" xmlns:o="urn:schemas-microsoft-com:office:office" xmlns:oel="http://schemas.microsoft.com/office/2019/extlst" xmlns:r="http://schemas.openxmlformats.org/officeDocument/2006/relationships" xmlns:m="http://schemas.openxmlformats.org/officeDocument/2006/math" xmlns:v="urn:schemas-microsoft-com:vml" xmlns:wp14="http://schemas.microsoft.com/office/word/2010/wordprocessingDrawing" xmlns:wp="http://schemas.openxmlformats.org/drawingml/2006/wordprocessingDrawing" xmlns:w10="urn:schemas-microsoft-com:office:word" xmlns:w="http://schemas.openxmlformats.org/wordprocessingml/2006/main" xmlns:w14="http://schemas.microsoft.com/office/word/2010/wordml" xmlns:w15="http://schemas.microsoft.com/office/word/2012/wordml" xmlns:w16cex="http://schemas.microsoft.com/office/word/2018/wordml/cex" xmlns:w16cid="http://schemas.microsoft.com/office/word/2016/wordml/cid" xmlns:w16="http://schemas.microsoft.com/office/word/2018/wordml" xmlns:w16sdtdh="http://schemas.microsoft.com/office/word/2020/wordml/sdtdatahash" xmlns:w16se="http://schemas.microsoft.com/office/word/2015/wordml/symex" xmlns:wpg="http://schemas.microsoft.com/office/word/2010/wordprocessingGroup" xmlns:wpi="http://schemas.microsoft.com/office/word/2010/wordprocessingInk" xmlns:wne="http://schemas.microsoft.com/office/word/2006/wordml" xmlns:wps="http://schemas.microsoft.com/office/word/2010/wordprocessingShape" mc:Ignorable="w14 w15 w16se w16cid w16 w16cex w16sdtdh wp14">
   <w:p>
     <w:pPr>
@@ -3037,7 +3008,7 @@
 </w:ftr>
 </file>
 
-<file path=word/footer3.xml><?xml version="1.0" encoding="utf-8"?>
+<file path=word/footer4.xml><?xml version="1.0" encoding="utf-8"?>
 <w:ftr xmlns:wpc="http://schemas.microsoft.com/office/word/2010/wordprocessingCanvas" xmlns:cx="http://schemas.microsoft.com/office/drawing/2014/chartex" xmlns:cx1="http://schemas.microsoft.com/office/drawing/2015/9/8/chartex" xmlns:cx2="http://schemas.microsoft.com/office/drawing/2015/10/21/chartex" xmlns:cx3="http://schemas.microsoft.com/office/drawing/2016/5/9/chartex" xmlns:cx4="http://schemas.microsoft.com/office/drawing/2016/5/10/chartex" xmlns:cx5="http://schemas.microsoft.com/office/drawing/2016/5/11/chartex" xmlns:cx6="http://schemas.microsoft.com/office/drawing/2016/5/12/chartex" xmlns:cx7="http://schemas.microsoft.com/office/drawing/2016/5/13/chartex" xmlns:cx8="http://schemas.microsoft.com/office/drawing/2016/5/14/chartex" xmlns:mc="http://schemas.openxmlformats.org/markup-compatibility/2006" xmlns:aink="http://schemas.microsoft.com/office/drawing/2016/ink" xmlns:am3d="http://schemas.microsoft.com/office/drawing/2017/model3d" xmlns:o="urn:schemas-microsoft-com:office:office" xmlns:oel="http://schemas.microsoft.com/office/2019/extlst" xmlns:r="http://schemas.openxmlformats.org/officeDocument/2006/relationships" xmlns:m="http://schemas.openxmlformats.org/officeDocument/2006/math" xmlns:v="urn:schemas-microsoft-com:vml" xmlns:wp14="http://schemas.microsoft.com/office/word/2010/wordprocessingDrawing" xmlns:wp="http://schemas.openxmlformats.org/drawingml/2006/wordprocessingDrawing" xmlns:w10="urn:schemas-microsoft-com:office:word" xmlns:w="http://schemas.openxmlformats.org/wordprocessingml/2006/main" xmlns:w14="http://schemas.microsoft.com/office/word/2010/wordml" xmlns:w15="http://schemas.microsoft.com/office/word/2012/wordml" xmlns:w16cex="http://schemas.microsoft.com/office/word/2018/wordml/cex" xmlns:w16cid="http://schemas.microsoft.com/office/word/2016/wordml/cid" xmlns:w16="http://schemas.microsoft.com/office/word/2018/wordml" xmlns:w16sdtdh="http://schemas.microsoft.com/office/word/2020/wordml/sdtdatahash" xmlns:w16se="http://schemas.microsoft.com/office/word/2015/wordml/symex" xmlns:wpg="http://schemas.microsoft.com/office/word/2010/wordprocessingGroup" xmlns:wpi="http://schemas.microsoft.com/office/word/2010/wordprocessingInk" xmlns:wne="http://schemas.microsoft.com/office/word/2006/wordml" xmlns:wps="http://schemas.microsoft.com/office/word/2010/wordprocessingShape" mc:Ignorable="w14 w15 w16se w16cid w16 w16cex w16sdtdh wp14">
   <w:p>
     <w:pPr>
@@ -3057,7 +3028,7 @@
 </w:ftr>
 </file>
 
-<file path=word/footer4.xml><?xml version="1.0" encoding="utf-8"?>
+<file path=word/footer5.xml><?xml version="1.0" encoding="utf-8"?>
 <w:ftr xmlns:wpc="http://schemas.microsoft.com/office/word/2010/wordprocessingCanvas" xmlns:cx="http://schemas.microsoft.com/office/drawing/2014/chartex" xmlns:cx1="http://schemas.microsoft.com/office/drawing/2015/9/8/chartex" xmlns:cx2="http://schemas.microsoft.com/office/drawing/2015/10/21/chartex" xmlns:cx3="http://schemas.microsoft.com/office/drawing/2016/5/9/chartex" xmlns:cx4="http://schemas.microsoft.com/office/drawing/2016/5/10/chartex" xmlns:cx5="http://schemas.microsoft.com/office/drawing/2016/5/11/chartex" xmlns:cx6="http://schemas.microsoft.com/office/drawing/2016/5/12/chartex" xmlns:cx7="http://schemas.microsoft.com/office/drawing/2016/5/13/chartex" xmlns:cx8="http://schemas.microsoft.com/office/drawing/2016/5/14/chartex" xmlns:mc="http://schemas.openxmlformats.org/markup-compatibility/2006" xmlns:aink="http://schemas.microsoft.com/office/drawing/2016/ink" xmlns:am3d="http://schemas.microsoft.com/office/drawing/2017/model3d" xmlns:o="urn:schemas-microsoft-com:office:office" xmlns:oel="http://schemas.microsoft.com/office/2019/extlst" xmlns:r="http://schemas.openxmlformats.org/officeDocument/2006/relationships" xmlns:m="http://schemas.openxmlformats.org/officeDocument/2006/math" xmlns:v="urn:schemas-microsoft-com:vml" xmlns:wp14="http://schemas.microsoft.com/office/word/2010/wordprocessingDrawing" xmlns:wp="http://schemas.openxmlformats.org/drawingml/2006/wordprocessingDrawing" xmlns:w10="urn:schemas-microsoft-com:office:word" xmlns:w="http://schemas.openxmlformats.org/wordprocessingml/2006/main" xmlns:w14="http://schemas.microsoft.com/office/word/2010/wordml" xmlns:w15="http://schemas.microsoft.com/office/word/2012/wordml" xmlns:w16cex="http://schemas.microsoft.com/office/word/2018/wordml/cex" xmlns:w16cid="http://schemas.microsoft.com/office/word/2016/wordml/cid" xmlns:w16="http://schemas.microsoft.com/office/word/2018/wordml" xmlns:w16sdtdh="http://schemas.microsoft.com/office/word/2020/wordml/sdtdatahash" xmlns:w16se="http://schemas.microsoft.com/office/word/2015/wordml/symex" xmlns:wpg="http://schemas.microsoft.com/office/word/2010/wordprocessingGroup" xmlns:wpi="http://schemas.microsoft.com/office/word/2010/wordprocessingInk" xmlns:wne="http://schemas.microsoft.com/office/word/2006/wordml" xmlns:wps="http://schemas.microsoft.com/office/word/2010/wordprocessingShape" mc:Ignorable="w14 w15 w16se w16cid w16 w16cex w16sdtdh wp14">
   <w:p>
     <w:pPr>
@@ -3815,6 +3786,16 @@
 </file>
 
 <file path=word/header1.xml><?xml version="1.0" encoding="utf-8"?>
+<w:hdr xmlns:wpc="http://schemas.microsoft.com/office/word/2010/wordprocessingCanvas" xmlns:cx="http://schemas.microsoft.com/office/drawing/2014/chartex" xmlns:cx1="http://schemas.microsoft.com/office/drawing/2015/9/8/chartex" xmlns:cx2="http://schemas.microsoft.com/office/drawing/2015/10/21/chartex" xmlns:cx3="http://schemas.microsoft.com/office/drawing/2016/5/9/chartex" xmlns:cx4="http://schemas.microsoft.com/office/drawing/2016/5/10/chartex" xmlns:cx5="http://schemas.microsoft.com/office/drawing/2016/5/11/chartex" xmlns:cx6="http://schemas.microsoft.com/office/drawing/2016/5/12/chartex" xmlns:cx7="http://schemas.microsoft.com/office/drawing/2016/5/13/chartex" xmlns:cx8="http://schemas.microsoft.com/office/drawing/2016/5/14/chartex" xmlns:mc="http://schemas.openxmlformats.org/markup-compatibility/2006" xmlns:aink="http://schemas.microsoft.com/office/drawing/2016/ink" xmlns:am3d="http://schemas.microsoft.com/office/drawing/2017/model3d" xmlns:o="urn:schemas-microsoft-com:office:office" xmlns:oel="http://schemas.microsoft.com/office/2019/extlst" xmlns:r="http://schemas.openxmlformats.org/officeDocument/2006/relationships" xmlns:m="http://schemas.openxmlformats.org/officeDocument/2006/math" xmlns:v="urn:schemas-microsoft-com:vml" xmlns:wp14="http://schemas.microsoft.com/office/word/2010/wordprocessingDrawing" xmlns:wp="http://schemas.openxmlformats.org/drawingml/2006/wordprocessingDrawing" xmlns:w10="urn:schemas-microsoft-com:office:word" xmlns:w="http://schemas.openxmlformats.org/wordprocessingml/2006/main" xmlns:w14="http://schemas.microsoft.com/office/word/2010/wordml" xmlns:w15="http://schemas.microsoft.com/office/word/2012/wordml" xmlns:w16cex="http://schemas.microsoft.com/office/word/2018/wordml/cex" xmlns:w16cid="http://schemas.microsoft.com/office/word/2016/wordml/cid" xmlns:w16="http://schemas.microsoft.com/office/word/2018/wordml" xmlns:w16sdtdh="http://schemas.microsoft.com/office/word/2020/wordml/sdtdatahash" xmlns:w16se="http://schemas.microsoft.com/office/word/2015/wordml/symex" xmlns:wpg="http://schemas.microsoft.com/office/word/2010/wordprocessingGroup" xmlns:wpi="http://schemas.microsoft.com/office/word/2010/wordprocessingInk" xmlns:wne="http://schemas.microsoft.com/office/word/2006/wordml" xmlns:wps="http://schemas.microsoft.com/office/word/2010/wordprocessingShape" mc:Ignorable="w14 w15 w16se w16cid w16 w16cex w16sdtdh wp14">
+  <w:p>
+    <w:pPr>
+      <w:pStyle w:val="En-tte"/>
+    </w:pPr>
+  </w:p>
+</w:hdr>
+</file>
+
+<file path=word/header2.xml><?xml version="1.0" encoding="utf-8"?>
 <w:hdr xmlns:wpc="http://schemas.microsoft.com/office/word/2010/wordprocessingCanvas" xmlns:cx="http://schemas.microsoft.com/office/drawing/2014/chartex" xmlns:cx1="http://schemas.microsoft.com/office/drawing/2015/9/8/chartex" xmlns:cx2="http://schemas.microsoft.com/office/drawing/2015/10/21/chartex" xmlns:cx3="http://schemas.microsoft.com/office/drawing/2016/5/9/chartex" xmlns:cx4="http://schemas.microsoft.com/office/drawing/2016/5/10/chartex" xmlns:cx5="http://schemas.microsoft.com/office/drawing/2016/5/11/chartex" xmlns:cx6="http://schemas.microsoft.com/office/drawing/2016/5/12/chartex" xmlns:cx7="http://schemas.microsoft.com/office/drawing/2016/5/13/chartex" xmlns:cx8="http://schemas.microsoft.com/office/drawing/2016/5/14/chartex" xmlns:mc="http://schemas.openxmlformats.org/markup-compatibility/2006" xmlns:aink="http://schemas.microsoft.com/office/drawing/2016/ink" xmlns:am3d="http://schemas.microsoft.com/office/drawing/2017/model3d" xmlns:o="urn:schemas-microsoft-com:office:office" xmlns:oel="http://schemas.microsoft.com/office/2019/extlst" xmlns:r="http://schemas.openxmlformats.org/officeDocument/2006/relationships" xmlns:m="http://schemas.openxmlformats.org/officeDocument/2006/math" xmlns:v="urn:schemas-microsoft-com:vml" xmlns:wp14="http://schemas.microsoft.com/office/word/2010/wordprocessingDrawing" xmlns:wp="http://schemas.openxmlformats.org/drawingml/2006/wordprocessingDrawing" xmlns:w10="urn:schemas-microsoft-com:office:word" xmlns:w="http://schemas.openxmlformats.org/wordprocessingml/2006/main" xmlns:w14="http://schemas.microsoft.com/office/word/2010/wordml" xmlns:w15="http://schemas.microsoft.com/office/word/2012/wordml" xmlns:w16cex="http://schemas.microsoft.com/office/word/2018/wordml/cex" xmlns:w16cid="http://schemas.microsoft.com/office/word/2016/wordml/cid" xmlns:w16="http://schemas.microsoft.com/office/word/2018/wordml" xmlns:w16sdtdh="http://schemas.microsoft.com/office/word/2020/wordml/sdtdatahash" xmlns:w16se="http://schemas.microsoft.com/office/word/2015/wordml/symex" xmlns:wpg="http://schemas.microsoft.com/office/word/2010/wordprocessingGroup" xmlns:wpi="http://schemas.microsoft.com/office/word/2010/wordprocessingInk" xmlns:wne="http://schemas.microsoft.com/office/word/2006/wordml" xmlns:wps="http://schemas.microsoft.com/office/word/2010/wordprocessingShape" mc:Ignorable="w14 w15 w16se w16cid w16 w16cex w16sdtdh wp14">
   <w:p>
     <w:pPr>
@@ -4067,7 +4048,7 @@
 </w:hdr>
 </file>
 
-<file path=word/header2.xml><?xml version="1.0" encoding="utf-8"?>
+<file path=word/header3.xml><?xml version="1.0" encoding="utf-8"?>
 <w:hdr xmlns:wpc="http://schemas.microsoft.com/office/word/2010/wordprocessingCanvas" xmlns:cx="http://schemas.microsoft.com/office/drawing/2014/chartex" xmlns:cx1="http://schemas.microsoft.com/office/drawing/2015/9/8/chartex" xmlns:cx2="http://schemas.microsoft.com/office/drawing/2015/10/21/chartex" xmlns:cx3="http://schemas.microsoft.com/office/drawing/2016/5/9/chartex" xmlns:cx4="http://schemas.microsoft.com/office/drawing/2016/5/10/chartex" xmlns:cx5="http://schemas.microsoft.com/office/drawing/2016/5/11/chartex" xmlns:cx6="http://schemas.microsoft.com/office/drawing/2016/5/12/chartex" xmlns:cx7="http://schemas.microsoft.com/office/drawing/2016/5/13/chartex" xmlns:cx8="http://schemas.microsoft.com/office/drawing/2016/5/14/chartex" xmlns:mc="http://schemas.openxmlformats.org/markup-compatibility/2006" xmlns:aink="http://schemas.microsoft.com/office/drawing/2016/ink" xmlns:am3d="http://schemas.microsoft.com/office/drawing/2017/model3d" xmlns:o="urn:schemas-microsoft-com:office:office" xmlns:oel="http://schemas.microsoft.com/office/2019/extlst" xmlns:r="http://schemas.openxmlformats.org/officeDocument/2006/relationships" xmlns:m="http://schemas.openxmlformats.org/officeDocument/2006/math" xmlns:v="urn:schemas-microsoft-com:vml" xmlns:wp14="http://schemas.microsoft.com/office/word/2010/wordprocessingDrawing" xmlns:wp="http://schemas.openxmlformats.org/drawingml/2006/wordprocessingDrawing" xmlns:w10="urn:schemas-microsoft-com:office:word" xmlns:w="http://schemas.openxmlformats.org/wordprocessingml/2006/main" xmlns:w14="http://schemas.microsoft.com/office/word/2010/wordml" xmlns:w15="http://schemas.microsoft.com/office/word/2012/wordml" xmlns:w16cex="http://schemas.microsoft.com/office/word/2018/wordml/cex" xmlns:w16cid="http://schemas.microsoft.com/office/word/2016/wordml/cid" xmlns:w16="http://schemas.microsoft.com/office/word/2018/wordml" xmlns:w16sdtdh="http://schemas.microsoft.com/office/word/2020/wordml/sdtdatahash" xmlns:w16se="http://schemas.microsoft.com/office/word/2015/wordml/symex" xmlns:wpg="http://schemas.microsoft.com/office/word/2010/wordprocessingGroup" xmlns:wpi="http://schemas.microsoft.com/office/word/2010/wordprocessingInk" xmlns:wne="http://schemas.microsoft.com/office/word/2006/wordml" xmlns:wps="http://schemas.microsoft.com/office/word/2010/wordprocessingShape" mc:Ignorable="w14 w15 w16se w16cid w16 w16cex w16sdtdh wp14">
   <w:p>
     <w:pPr>
@@ -4082,10 +4063,125 @@
     <w:r>
       <w:rPr>
         <w:noProof/>
+      </w:rPr>
+      <mc:AlternateContent>
+        <mc:Choice Requires="wps">
+          <w:drawing>
+            <wp:anchor distT="0" distB="0" distL="114300" distR="114300" simplePos="0" relativeHeight="251661312" behindDoc="0" locked="0" layoutInCell="1" allowOverlap="1" wp14:anchorId="4A79AF71" wp14:editId="49C43141">
+              <wp:simplePos x="0" y="0"/>
+              <wp:positionH relativeFrom="column">
+                <wp:posOffset>4719145</wp:posOffset>
+              </wp:positionH>
+              <wp:positionV relativeFrom="paragraph">
+                <wp:posOffset>-81852</wp:posOffset>
+              </wp:positionV>
+              <wp:extent cx="976742" cy="772223"/>
+              <wp:effectExtent l="0" t="0" r="10795" b="15240"/>
+              <wp:wrapNone/>
+              <wp:docPr id="829858267" name="Zone de texte 1"/>
+              <wp:cNvGraphicFramePr/>
+              <a:graphic xmlns:a="http://schemas.openxmlformats.org/drawingml/2006/main">
+                <a:graphicData uri="http://schemas.microsoft.com/office/word/2010/wordprocessingShape">
+                  <wps:wsp>
+                    <wps:cNvSpPr txBox="1"/>
+                    <wps:spPr>
+                      <a:xfrm>
+                        <a:off x="0" y="0"/>
+                        <a:ext cx="976742" cy="772223"/>
+                      </a:xfrm>
+                      <a:prstGeom prst="rect">
+                        <a:avLst/>
+                      </a:prstGeom>
+                      <a:solidFill>
+                        <a:schemeClr val="lt1"/>
+                      </a:solidFill>
+                      <a:ln w="6350">
+                        <a:solidFill>
+                          <a:prstClr val="black"/>
+                        </a:solidFill>
+                      </a:ln>
+                    </wps:spPr>
+                    <wps:txbx>
+                      <w:txbxContent>
+                        <w:p>
+                          <w:proofErr w:type="gramStart"/>
+                          <w:r>
+                            <w:t xml:space="preserve">{{ </w:t>
+                          </w:r>
+                          <w:proofErr w:type="spellStart"/>
+                          <w:r>
+                            <w:t>logo</w:t>
+                          </w:r>
+                          <w:proofErr w:type="gramEnd"/>
+                          <w:r>
+                            <w:t>_client</w:t>
+                          </w:r>
+                          <w:proofErr w:type="spellEnd"/>
+                          <w:r>
+                            <w:t xml:space="preserve"> }}</w:t>
+                          </w:r>
+                        </w:p>
+                      </w:txbxContent>
+                    </wps:txbx>
+                    <wps:bodyPr rot="0" spcFirstLastPara="0" vertOverflow="overflow" horzOverflow="overflow" vert="horz" wrap="square" lIns="0" tIns="0" rIns="0" bIns="0" numCol="1" spcCol="0" rtlCol="0" fromWordArt="0" anchor="t" anchorCtr="0" forceAA="0" compatLnSpc="1">
+                      <a:prstTxWarp prst="textNoShape">
+                        <a:avLst/>
+                      </a:prstTxWarp>
+                      <a:noAutofit/>
+                    </wps:bodyPr>
+                  </wps:wsp>
+                </a:graphicData>
+              </a:graphic>
+              <wp14:sizeRelH relativeFrom="margin">
+                <wp14:pctWidth>0</wp14:pctWidth>
+              </wp14:sizeRelH>
+              <wp14:sizeRelV relativeFrom="margin">
+                <wp14:pctHeight>0</wp14:pctHeight>
+              </wp14:sizeRelV>
+            </wp:anchor>
+          </w:drawing>
+        </mc:Choice>
+        <mc:Fallback>
+          <w:pict>
+            <v:shapetype w14:anchorId="4A79AF71" id="_x0000_t202" coordsize="21600,21600" o:spt="202" path="m,l,21600r21600,l21600,xe">
+              <v:stroke joinstyle="miter"/>
+              <v:path gradientshapeok="t" o:connecttype="rect"/>
+            </v:shapetype>
+            <v:shape id="Zone de texte 1" o:spid="_x0000_s1026" type="#_x0000_t202" style="position:absolute;left:0;text-align:left;margin-left:371.6pt;margin-top:-6.45pt;width:76.9pt;height:60.8pt;z-index:251661312;visibility:visible;mso-wrap-style:square;mso-width-percent:0;mso-height-percent:0;mso-wrap-distance-left:9pt;mso-wrap-distance-top:0;mso-wrap-distance-right:9pt;mso-wrap-distance-bottom:0;mso-position-horizontal:absolute;mso-position-horizontal-relative:text;mso-position-vertical:absolute;mso-position-vertical-relative:text;mso-width-percent:0;mso-height-percent:0;mso-width-relative:margin;mso-height-relative:margin;v-text-anchor:top" o:gfxdata="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" fillcolor="white [3201]" strokeweight=".5pt">
+              <v:textbox inset="0,0,0,0">
+                <w:txbxContent>
+                  <w:p>
+                    <w:proofErr w:type="gramStart"/>
+                    <w:r>
+                      <w:t xml:space="preserve">{{ </w:t>
+                    </w:r>
+                    <w:proofErr w:type="spellStart"/>
+                    <w:r>
+                      <w:t>logo</w:t>
+                    </w:r>
+                    <w:proofErr w:type="gramEnd"/>
+                    <w:r>
+                      <w:t>_client</w:t>
+                    </w:r>
+                    <w:proofErr w:type="spellEnd"/>
+                    <w:r>
+                      <w:t xml:space="preserve"> }}</w:t>
+                    </w:r>
+                  </w:p>
+                </w:txbxContent>
+              </v:textbox>
+            </v:shape>
+          </w:pict>
+        </mc:Fallback>
+      </mc:AlternateContent>
+    </w:r>
+    <w:r>
+      <w:rPr>
+        <w:noProof/>
         <w:highlight w:val="lightGray"/>
       </w:rPr>
       <w:drawing>
-        <wp:anchor distT="0" distB="0" distL="114300" distR="114300" simplePos="0" relativeHeight="251656192" behindDoc="0" locked="0" layoutInCell="1" allowOverlap="1" wp14:anchorId="5E5B6054" wp14:editId="15ABDDB4">
+        <wp:anchor distT="0" distB="0" distL="114300" distR="114300" simplePos="0" relativeHeight="251656192" behindDoc="0" locked="0" layoutInCell="1" allowOverlap="1" wp14:anchorId="5E5B6054" wp14:editId="0614D6DB">
           <wp:simplePos x="0" y="0"/>
           <wp:positionH relativeFrom="margin">
             <wp:posOffset>14605</wp:posOffset>
@@ -4143,64 +4239,33 @@
         </wp:anchor>
       </w:drawing>
     </w:r>
-    <w:r>
+  </w:p>
+  <w:p>
+    <w:pPr>
+      <w:pStyle w:val="En-tte"/>
+      <w:jc w:val="right"/>
       <w:rPr>
         <w:rFonts w:cs="Kartika"/>
-        <w:noProof/>
         <w:sz w:val="28"/>
         <w:szCs w:val="28"/>
       </w:rPr>
-      <w:drawing>
-        <wp:inline distT="0" distB="0" distL="0" distR="0" wp14:anchorId="68A181AE" wp14:editId="601E3C9C">
-          <wp:extent cx="894080" cy="781050"/>
-          <wp:effectExtent l="19050" t="0" r="1270" b="0"/>
-          <wp:docPr id="2" name="Image 2" descr="C:\Users\Vice-présidence\AppData\Local\Microsoft\Windows\Temporary Internet Files\Content.IE5\V9CDTWT6\LOGO CLIENT.png"/>
-          <wp:cNvGraphicFramePr>
-            <a:graphicFrameLocks xmlns:a="http://schemas.openxmlformats.org/drawingml/2006/main" noChangeAspect="1"/>
-          </wp:cNvGraphicFramePr>
-          <a:graphic xmlns:a="http://schemas.openxmlformats.org/drawingml/2006/main">
-            <a:graphicData uri="http://schemas.openxmlformats.org/drawingml/2006/picture">
-              <pic:pic xmlns:pic="http://schemas.openxmlformats.org/drawingml/2006/picture">
-                <pic:nvPicPr>
-                  <pic:cNvPr id="0" name="Picture 2" descr="C:\Users\Vice-présidence\AppData\Local\Microsoft\Windows\Temporary Internet Files\Content.IE5\V9CDTWT6\LOGO CLIENT.png"/>
-                  <pic:cNvPicPr>
-                    <a:picLocks noChangeAspect="1" noChangeArrowheads="1"/>
-                  </pic:cNvPicPr>
-                </pic:nvPicPr>
-                <pic:blipFill>
-                  <a:blip r:embed="rId3"/>
-                  <a:srcRect/>
-                  <a:stretch>
-                    <a:fillRect/>
-                  </a:stretch>
-                </pic:blipFill>
-                <pic:spPr bwMode="auto">
-                  <a:xfrm>
-                    <a:off x="0" y="0"/>
-                    <a:ext cx="894080" cy="781050"/>
-                  </a:xfrm>
-                  <a:prstGeom prst="rect">
-                    <a:avLst/>
-                  </a:prstGeom>
-                  <a:noFill/>
-                  <a:ln w="9525">
-                    <a:noFill/>
-                    <a:miter lim="800000"/>
-                    <a:headEnd/>
-                    <a:tailEnd/>
-                  </a:ln>
-                </pic:spPr>
-              </pic:pic>
-            </a:graphicData>
-          </a:graphic>
-        </wp:inline>
-      </w:drawing>
-    </w:r>
+    </w:pPr>
+  </w:p>
+  <w:p>
+    <w:pPr>
+      <w:pStyle w:val="En-tte"/>
+      <w:jc w:val="right"/>
+      <w:rPr>
+        <w:rFonts w:cs="Kartika"/>
+        <w:sz w:val="28"/>
+        <w:szCs w:val="28"/>
+      </w:rPr>
+    </w:pPr>
   </w:p>
 </w:hdr>
 </file>
 
-<file path=word/header3.xml><?xml version="1.0" encoding="utf-8"?>
+<file path=word/header4.xml><?xml version="1.0" encoding="utf-8"?>
 <w:hdr xmlns:wpc="http://schemas.microsoft.com/office/word/2010/wordprocessingCanvas" xmlns:cx="http://schemas.microsoft.com/office/drawing/2014/chartex" xmlns:cx1="http://schemas.microsoft.com/office/drawing/2015/9/8/chartex" xmlns:cx2="http://schemas.microsoft.com/office/drawing/2015/10/21/chartex" xmlns:cx3="http://schemas.microsoft.com/office/drawing/2016/5/9/chartex" xmlns:cx4="http://schemas.microsoft.com/office/drawing/2016/5/10/chartex" xmlns:cx5="http://schemas.microsoft.com/office/drawing/2016/5/11/chartex" xmlns:cx6="http://schemas.microsoft.com/office/drawing/2016/5/12/chartex" xmlns:cx7="http://schemas.microsoft.com/office/drawing/2016/5/13/chartex" xmlns:cx8="http://schemas.microsoft.com/office/drawing/2016/5/14/chartex" xmlns:mc="http://schemas.openxmlformats.org/markup-compatibility/2006" xmlns:aink="http://schemas.microsoft.com/office/drawing/2016/ink" xmlns:am3d="http://schemas.microsoft.com/office/drawing/2017/model3d" xmlns:o="urn:schemas-microsoft-com:office:office" xmlns:oel="http://schemas.microsoft.com/office/2019/extlst" xmlns:r="http://schemas.openxmlformats.org/officeDocument/2006/relationships" xmlns:m="http://schemas.openxmlformats.org/officeDocument/2006/math" xmlns:v="urn:schemas-microsoft-com:vml" xmlns:wp14="http://schemas.microsoft.com/office/word/2010/wordprocessingDrawing" xmlns:wp="http://schemas.openxmlformats.org/drawingml/2006/wordprocessingDrawing" xmlns:w10="urn:schemas-microsoft-com:office:word" xmlns:w="http://schemas.openxmlformats.org/wordprocessingml/2006/main" xmlns:w14="http://schemas.microsoft.com/office/word/2010/wordml" xmlns:w15="http://schemas.microsoft.com/office/word/2012/wordml" xmlns:w16cex="http://schemas.microsoft.com/office/word/2018/wordml/cex" xmlns:w16cid="http://schemas.microsoft.com/office/word/2016/wordml/cid" xmlns:w16="http://schemas.microsoft.com/office/word/2018/wordml" xmlns:w16sdtdh="http://schemas.microsoft.com/office/word/2020/wordml/sdtdatahash" xmlns:w16se="http://schemas.microsoft.com/office/word/2015/wordml/symex" xmlns:wpg="http://schemas.microsoft.com/office/word/2010/wordprocessingGroup" xmlns:wpi="http://schemas.microsoft.com/office/word/2010/wordprocessingInk" xmlns:wne="http://schemas.microsoft.com/office/word/2006/wordml" xmlns:wps="http://schemas.microsoft.com/office/word/2010/wordprocessingShape" mc:Ignorable="w14 w15 w16se w16cid w16 w16cex w16sdtdh wp14">
   <w:p>
     <w:pPr>
@@ -4308,7 +4373,7 @@
             </wp:anchor>
           </w:drawing>
         </mc:Choice>
-        <mc:Fallback xmlns:w16du="http://schemas.microsoft.com/office/word/2023/wordml/word16du">
+        <mc:Fallback xmlns:w16du="http://schemas.microsoft.com/office/word/2023/wordml/word16du" xmlns="">
           <w:pict>
             <v:rect w14:anchorId="6679AC32" id="Rectangle 4" o:spid="_x0000_s1026" style="position:absolute;left:0;text-align:left;margin-left:-168pt;margin-top:-35.25pt;width:56.7pt;height:841.9pt;z-index:251658240;visibility:visible;mso-wrap-style:square;mso-width-percent:0;mso-height-percent:0;mso-wrap-distance-left:9pt;mso-wrap-distance-top:0;mso-wrap-distance-right:9pt;mso-wrap-distance-bottom:0;mso-position-horizontal:absolute;mso-position-horizontal-relative:text;mso-position-vertical:absolute;mso-position-vertical-relative:text;mso-width-percent:0;mso-height-percent:0;mso-width-relative:page;mso-height-relative:page;v-text-anchor:top" o:gfxdata="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" fillcolor="#021a32" stroked="f">
               <v:textbox style="layout-flow:vertical;mso-layout-flow-alt:bottom-to-top" inset="7.5mm">
@@ -4358,7 +4423,7 @@
 </w:hdr>
 </file>
 
-<file path=word/header4.xml><?xml version="1.0" encoding="utf-8"?>
+<file path=word/header5.xml><?xml version="1.0" encoding="utf-8"?>
 <w:hdr xmlns:wpc="http://schemas.microsoft.com/office/word/2010/wordprocessingCanvas" xmlns:cx="http://schemas.microsoft.com/office/drawing/2014/chartex" xmlns:cx1="http://schemas.microsoft.com/office/drawing/2015/9/8/chartex" xmlns:cx2="http://schemas.microsoft.com/office/drawing/2015/10/21/chartex" xmlns:cx3="http://schemas.microsoft.com/office/drawing/2016/5/9/chartex" xmlns:cx4="http://schemas.microsoft.com/office/drawing/2016/5/10/chartex" xmlns:cx5="http://schemas.microsoft.com/office/drawing/2016/5/11/chartex" xmlns:cx6="http://schemas.microsoft.com/office/drawing/2016/5/12/chartex" xmlns:cx7="http://schemas.microsoft.com/office/drawing/2016/5/13/chartex" xmlns:cx8="http://schemas.microsoft.com/office/drawing/2016/5/14/chartex" xmlns:mc="http://schemas.openxmlformats.org/markup-compatibility/2006" xmlns:aink="http://schemas.microsoft.com/office/drawing/2016/ink" xmlns:am3d="http://schemas.microsoft.com/office/drawing/2017/model3d" xmlns:o="urn:schemas-microsoft-com:office:office" xmlns:oel="http://schemas.microsoft.com/office/2019/extlst" xmlns:r="http://schemas.openxmlformats.org/officeDocument/2006/relationships" xmlns:m="http://schemas.openxmlformats.org/officeDocument/2006/math" xmlns:v="urn:schemas-microsoft-com:vml" xmlns:wp14="http://schemas.microsoft.com/office/word/2010/wordprocessingDrawing" xmlns:wp="http://schemas.openxmlformats.org/drawingml/2006/wordprocessingDrawing" xmlns:w10="urn:schemas-microsoft-com:office:word" xmlns:w="http://schemas.openxmlformats.org/wordprocessingml/2006/main" xmlns:w14="http://schemas.microsoft.com/office/word/2010/wordml" xmlns:w15="http://schemas.microsoft.com/office/word/2012/wordml" xmlns:w16cex="http://schemas.microsoft.com/office/word/2018/wordml/cex" xmlns:w16cid="http://schemas.microsoft.com/office/word/2016/wordml/cid" xmlns:w16="http://schemas.microsoft.com/office/word/2018/wordml" xmlns:w16sdtdh="http://schemas.microsoft.com/office/word/2020/wordml/sdtdatahash" xmlns:w16se="http://schemas.microsoft.com/office/word/2015/wordml/symex" xmlns:wpg="http://schemas.microsoft.com/office/word/2010/wordprocessingGroup" xmlns:wpi="http://schemas.microsoft.com/office/word/2010/wordprocessingInk" xmlns:wne="http://schemas.microsoft.com/office/word/2006/wordml" xmlns:wps="http://schemas.microsoft.com/office/word/2010/wordprocessingShape" mc:Ignorable="w14 w15 w16se w16cid w16 w16cex w16sdtdh wp14">
   <w:p>
     <w:pPr>
@@ -4465,7 +4530,7 @@
             </wp:anchor>
           </w:drawing>
         </mc:Choice>
-        <mc:Fallback xmlns:w16du="http://schemas.microsoft.com/office/word/2023/wordml/word16du">
+        <mc:Fallback xmlns:w16du="http://schemas.microsoft.com/office/word/2023/wordml/word16du" xmlns="">
           <w:pict>
             <v:rect w14:anchorId="17BF511A" id="Rectangle 3" o:spid="_x0000_s1027" style="position:absolute;left:0;text-align:left;margin-left:-163.8pt;margin-top:-30.2pt;width:56.7pt;height:841.9pt;z-index:251657216;visibility:visible;mso-wrap-style:square;mso-width-percent:0;mso-height-percent:0;mso-wrap-distance-left:9pt;mso-wrap-distance-top:0;mso-wrap-distance-right:9pt;mso-wrap-distance-bottom:0;mso-position-horizontal:absolute;mso-position-horizontal-relative:text;mso-position-vertical:absolute;mso-position-vertical-relative:text;mso-width-percent:0;mso-height-percent:0;mso-width-relative:page;mso-height-relative:page;v-text-anchor:top" o:gfxdata="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" fillcolor="#021a32" stroked="f">
               <v:textbox style="layout-flow:vertical;mso-layout-flow-alt:bottom-to-top" inset="7.5mm">

</xml_diff>